<commit_message>
new excercise for rmarkdown
</commit_message>
<xml_diff>
--- a/lessons/kdhe_markdown.docx
+++ b/lessons/kdhe_markdown.docx
@@ -59,7 +59,7 @@
         <w:pStyle w:val="Date"/>
       </w:pPr>
       <w:r>
-        <w:t xml:space="preserve">2018-03-09</w:t>
+        <w:t xml:space="preserve">2019-12-06</w:t>
       </w:r>
     </w:p>
     <w:p>
@@ -1059,7 +1059,7 @@
         <w:rPr>
           <w:rStyle w:val="DataTypeTok"/>
         </w:rPr>
-        <w:t xml:space="preserve">num_of_childepa_habs =</w:t>
+        <w:t xml:space="preserve">childepa_habs =</w:t>
       </w:r>
       <w:r>
         <w:rPr>
@@ -1077,7 +1077,7 @@
         <w:rPr>
           <w:rStyle w:val="NormalTok"/>
         </w:rPr>
-        <w:t xml:space="preserve">(chla</w:t>
+        <w:t xml:space="preserve">(chla </w:t>
       </w:r>
       <w:r>
         <w:rPr>
@@ -1087,6 +1087,12 @@
       </w:r>
       <w:r>
         <w:rPr>
+          <w:rStyle w:val="StringTok"/>
+        </w:rPr>
+        <w:t xml:space="preserve"> </w:t>
+      </w:r>
+      <w:r>
+        <w:rPr>
           <w:rStyle w:val="DecValTok"/>
         </w:rPr>
         <w:t xml:space="preserve">23</w:t>
@@ -1110,7 +1116,7 @@
         <w:rPr>
           <w:rStyle w:val="DataTypeTok"/>
         </w:rPr>
-        <w:t xml:space="preserve">num_of_adultwho_habs =</w:t>
+        <w:t xml:space="preserve">adultwho_habs =</w:t>
       </w:r>
       <w:r>
         <w:rPr>
@@ -1128,7 +1134,7 @@
         <w:rPr>
           <w:rStyle w:val="NormalTok"/>
         </w:rPr>
-        <w:t xml:space="preserve">(chla</w:t>
+        <w:t xml:space="preserve">(chla </w:t>
       </w:r>
       <w:r>
         <w:rPr>
@@ -1138,6 +1144,12 @@
       </w:r>
       <w:r>
         <w:rPr>
+          <w:rStyle w:val="StringTok"/>
+        </w:rPr>
+        <w:t xml:space="preserve"> </w:t>
+      </w:r>
+      <w:r>
+        <w:rPr>
           <w:rStyle w:val="DecValTok"/>
         </w:rPr>
         <w:t xml:space="preserve">68</w:t>
@@ -1161,7 +1173,7 @@
         <w:rPr>
           <w:rStyle w:val="DataTypeTok"/>
         </w:rPr>
-        <w:t xml:space="preserve">num_of_adultepa_habs =</w:t>
+        <w:t xml:space="preserve">adultepa_habs =</w:t>
       </w:r>
       <w:r>
         <w:rPr>
@@ -1179,7 +1191,7 @@
         <w:rPr>
           <w:rStyle w:val="NormalTok"/>
         </w:rPr>
-        <w:t xml:space="preserve">(chla</w:t>
+        <w:t xml:space="preserve">(chla </w:t>
       </w:r>
       <w:r>
         <w:rPr>
@@ -1189,6 +1201,12 @@
       </w:r>
       <w:r>
         <w:rPr>
+          <w:rStyle w:val="StringTok"/>
+        </w:rPr>
+        <w:t xml:space="preserve"> </w:t>
+      </w:r>
+      <w:r>
+        <w:rPr>
           <w:rStyle w:val="DecValTok"/>
         </w:rPr>
         <w:t xml:space="preserve">84</w:t>
@@ -1212,7 +1230,7 @@
         <w:rPr>
           <w:rStyle w:val="DataTypeTok"/>
         </w:rPr>
-        <w:t xml:space="preserve">num_of_whorec_habs =</w:t>
+        <w:t xml:space="preserve">whorec_habs =</w:t>
       </w:r>
       <w:r>
         <w:rPr>
@@ -1230,13 +1248,19 @@
         <w:rPr>
           <w:rStyle w:val="NormalTok"/>
         </w:rPr>
-        <w:t xml:space="preserve">(chla</w:t>
+        <w:t xml:space="preserve">(chla </w:t>
       </w:r>
       <w:r>
         <w:rPr>
           <w:rStyle w:val="OperatorTok"/>
         </w:rPr>
         <w:t xml:space="preserve">&gt;=</w:t>
+      </w:r>
+      <w:r>
+        <w:rPr>
+          <w:rStyle w:val="StringTok"/>
+        </w:rPr>
+        <w:t xml:space="preserve"> </w:t>
       </w:r>
       <w:r>
         <w:rPr>
@@ -1346,7 +1370,7 @@
               <w:jc w:val="right"/>
             </w:pPr>
             <w:r>
-              <w:t xml:space="preserve">num_of_childepa_habs</w:t>
+              <w:t xml:space="preserve">childepa_habs</w:t>
             </w:r>
           </w:p>
         </w:tc>
@@ -1363,7 +1387,7 @@
               <w:jc w:val="right"/>
             </w:pPr>
             <w:r>
-              <w:t xml:space="preserve">num_of_adultwho_habs</w:t>
+              <w:t xml:space="preserve">adultwho_habs</w:t>
             </w:r>
           </w:p>
         </w:tc>
@@ -1380,7 +1404,7 @@
               <w:jc w:val="right"/>
             </w:pPr>
             <w:r>
-              <w:t xml:space="preserve">num_of_adultepa_habs</w:t>
+              <w:t xml:space="preserve">adultepa_habs</w:t>
             </w:r>
           </w:p>
         </w:tc>
@@ -1397,7 +1421,7 @@
               <w:jc w:val="right"/>
             </w:pPr>
             <w:r>
-              <w:t xml:space="preserve">num_of_whorec_habs</w:t>
+              <w:t xml:space="preserve">whorec_habs</w:t>
             </w:r>
           </w:p>
         </w:tc>
@@ -3321,7 +3345,7 @@
         <w:rPr>
           <w:rStyle w:val="DataTypeTok"/>
         </w:rPr>
-        <w:t xml:space="preserve">num_of_childepa_habs =</w:t>
+        <w:t xml:space="preserve">childepa_habs =</w:t>
       </w:r>
       <w:r>
         <w:rPr>
@@ -3339,7 +3363,7 @@
         <w:rPr>
           <w:rStyle w:val="NormalTok"/>
         </w:rPr>
-        <w:t xml:space="preserve">(chla</w:t>
+        <w:t xml:space="preserve">(chla </w:t>
       </w:r>
       <w:r>
         <w:rPr>
@@ -3349,6 +3373,12 @@
       </w:r>
       <w:r>
         <w:rPr>
+          <w:rStyle w:val="StringTok"/>
+        </w:rPr>
+        <w:t xml:space="preserve"> </w:t>
+      </w:r>
+      <w:r>
+        <w:rPr>
           <w:rStyle w:val="DecValTok"/>
         </w:rPr>
         <w:t xml:space="preserve">23</w:t>
@@ -3372,7 +3402,7 @@
         <w:rPr>
           <w:rStyle w:val="DataTypeTok"/>
         </w:rPr>
-        <w:t xml:space="preserve">num_of_adultwho_habs =</w:t>
+        <w:t xml:space="preserve">adultwho_habs =</w:t>
       </w:r>
       <w:r>
         <w:rPr>
@@ -3390,7 +3420,7 @@
         <w:rPr>
           <w:rStyle w:val="NormalTok"/>
         </w:rPr>
-        <w:t xml:space="preserve">(chla</w:t>
+        <w:t xml:space="preserve">(chla </w:t>
       </w:r>
       <w:r>
         <w:rPr>
@@ -3400,6 +3430,12 @@
       </w:r>
       <w:r>
         <w:rPr>
+          <w:rStyle w:val="StringTok"/>
+        </w:rPr>
+        <w:t xml:space="preserve"> </w:t>
+      </w:r>
+      <w:r>
+        <w:rPr>
           <w:rStyle w:val="DecValTok"/>
         </w:rPr>
         <w:t xml:space="preserve">68</w:t>
@@ -3423,7 +3459,7 @@
         <w:rPr>
           <w:rStyle w:val="DataTypeTok"/>
         </w:rPr>
-        <w:t xml:space="preserve">num_of_adultepa_habs =</w:t>
+        <w:t xml:space="preserve">adultepa_habs =</w:t>
       </w:r>
       <w:r>
         <w:rPr>
@@ -3441,7 +3477,7 @@
         <w:rPr>
           <w:rStyle w:val="NormalTok"/>
         </w:rPr>
-        <w:t xml:space="preserve">(chla</w:t>
+        <w:t xml:space="preserve">(chla </w:t>
       </w:r>
       <w:r>
         <w:rPr>
@@ -3451,6 +3487,12 @@
       </w:r>
       <w:r>
         <w:rPr>
+          <w:rStyle w:val="StringTok"/>
+        </w:rPr>
+        <w:t xml:space="preserve"> </w:t>
+      </w:r>
+      <w:r>
+        <w:rPr>
           <w:rStyle w:val="DecValTok"/>
         </w:rPr>
         <w:t xml:space="preserve">84</w:t>
@@ -3474,7 +3516,7 @@
         <w:rPr>
           <w:rStyle w:val="DataTypeTok"/>
         </w:rPr>
-        <w:t xml:space="preserve">num_of_whorec_habs =</w:t>
+        <w:t xml:space="preserve">whorec_habs =</w:t>
       </w:r>
       <w:r>
         <w:rPr>
@@ -3492,13 +3534,19 @@
         <w:rPr>
           <w:rStyle w:val="NormalTok"/>
         </w:rPr>
-        <w:t xml:space="preserve">(chla</w:t>
+        <w:t xml:space="preserve">(chla </w:t>
       </w:r>
       <w:r>
         <w:rPr>
           <w:rStyle w:val="OperatorTok"/>
         </w:rPr>
         <w:t xml:space="preserve">&gt;=</w:t>
+      </w:r>
+      <w:r>
+        <w:rPr>
+          <w:rStyle w:val="StringTok"/>
+        </w:rPr>
+        <w:t xml:space="preserve"> </w:t>
       </w:r>
       <w:r>
         <w:rPr>
@@ -3689,7 +3737,13 @@
         <w:rPr>
           <w:rStyle w:val="DataTypeTok"/>
         </w:rPr>
-        <w:t xml:space="preserve">x=</w:t>
+        <w:t xml:space="preserve">x =</w:t>
+      </w:r>
+      <w:r>
+        <w:rPr>
+          <w:rStyle w:val="NormalTok"/>
+        </w:rPr>
+        <w:t xml:space="preserve"> </w:t>
       </w:r>
       <w:r>
         <w:rPr>
@@ -3701,13 +3755,19 @@
         <w:rPr>
           <w:rStyle w:val="NormalTok"/>
         </w:rPr>
-        <w:t xml:space="preserve">(avg_tn),</w:t>
+        <w:t xml:space="preserve">(avg_tn), </w:t>
       </w:r>
       <w:r>
         <w:rPr>
           <w:rStyle w:val="DataTypeTok"/>
         </w:rPr>
-        <w:t xml:space="preserve">y=</w:t>
+        <w:t xml:space="preserve">y =</w:t>
+      </w:r>
+      <w:r>
+        <w:rPr>
+          <w:rStyle w:val="NormalTok"/>
+        </w:rPr>
+        <w:t xml:space="preserve"> </w:t>
       </w:r>
       <w:r>
         <w:rPr>
@@ -3770,7 +3830,7 @@
         <w:rPr>
           <w:rStyle w:val="NormalTok"/>
         </w:rPr>
-        <w:t xml:space="preserve"> num_of_childepa_habs, </w:t>
+        <w:t xml:space="preserve"> childepa_habs, </w:t>
       </w:r>
       <w:r>
         <w:rPr>
@@ -3782,7 +3842,7 @@
         <w:rPr>
           <w:rStyle w:val="NormalTok"/>
         </w:rPr>
-        <w:t xml:space="preserve"> num_of_childepa_habs)) </w:t>
+        <w:t xml:space="preserve"> childepa_habs)) </w:t>
       </w:r>
       <w:r>
         <w:rPr>

</xml_diff>